<commit_message>
completed car game, todo recipe
</commit_message>
<xml_diff>
--- a/RobloxL15-Zombie/ZombieGameRecipe.docx
+++ b/RobloxL15-Zombie/ZombieGameRecipe.docx
@@ -66,7 +66,7 @@
           <w:r>
             <w:fldChar w:fldCharType="separate"/>
           </w:r>
-          <w:hyperlink w:anchor="_Toc180760780" w:history="1">
+          <w:hyperlink w:anchor="_Toc181354374" w:history="1">
             <w:r>
               <w:rPr>
                 <w:rStyle w:val="Hyperlink"/>
@@ -93,7 +93,7 @@
                 <w:noProof/>
                 <w:webHidden/>
               </w:rPr>
-              <w:instrText xml:space="preserve"> PAGEREF _Toc180760780 \h </w:instrText>
+              <w:instrText xml:space="preserve"> PAGEREF _Toc181354374 \h </w:instrText>
             </w:r>
             <w:r>
               <w:rPr>
@@ -134,7 +134,7 @@
               <w:szCs w:val="24"/>
             </w:rPr>
           </w:pPr>
-          <w:hyperlink w:anchor="_Toc180760781" w:history="1">
+          <w:hyperlink w:anchor="_Toc181354375" w:history="1">
             <w:r>
               <w:rPr>
                 <w:rStyle w:val="Hyperlink"/>
@@ -161,7 +161,7 @@
                 <w:noProof/>
                 <w:webHidden/>
               </w:rPr>
-              <w:instrText xml:space="preserve"> PAGEREF _Toc180760781 \h </w:instrText>
+              <w:instrText xml:space="preserve"> PAGEREF _Toc181354375 \h </w:instrText>
             </w:r>
             <w:r>
               <w:rPr>
@@ -202,7 +202,7 @@
               <w:szCs w:val="24"/>
             </w:rPr>
           </w:pPr>
-          <w:hyperlink w:anchor="_Toc180760782" w:history="1">
+          <w:hyperlink w:anchor="_Toc181354376" w:history="1">
             <w:r>
               <w:rPr>
                 <w:rStyle w:val="Hyperlink"/>
@@ -229,7 +229,7 @@
                 <w:noProof/>
                 <w:webHidden/>
               </w:rPr>
-              <w:instrText xml:space="preserve"> PAGEREF _Toc180760782 \h </w:instrText>
+              <w:instrText xml:space="preserve"> PAGEREF _Toc181354376 \h </w:instrText>
             </w:r>
             <w:r>
               <w:rPr>
@@ -270,7 +270,7 @@
               <w:szCs w:val="24"/>
             </w:rPr>
           </w:pPr>
-          <w:hyperlink w:anchor="_Toc180760783" w:history="1">
+          <w:hyperlink w:anchor="_Toc181354377" w:history="1">
             <w:r>
               <w:rPr>
                 <w:rStyle w:val="Hyperlink"/>
@@ -297,7 +297,7 @@
                 <w:noProof/>
                 <w:webHidden/>
               </w:rPr>
-              <w:instrText xml:space="preserve"> PAGEREF _Toc180760783 \h </w:instrText>
+              <w:instrText xml:space="preserve"> PAGEREF _Toc181354377 \h </w:instrText>
             </w:r>
             <w:r>
               <w:rPr>
@@ -338,7 +338,7 @@
               <w:szCs w:val="24"/>
             </w:rPr>
           </w:pPr>
-          <w:hyperlink w:anchor="_Toc180760784" w:history="1">
+          <w:hyperlink w:anchor="_Toc181354378" w:history="1">
             <w:r>
               <w:rPr>
                 <w:rStyle w:val="Hyperlink"/>
@@ -365,7 +365,7 @@
                 <w:noProof/>
                 <w:webHidden/>
               </w:rPr>
-              <w:instrText xml:space="preserve"> PAGEREF _Toc180760784 \h </w:instrText>
+              <w:instrText xml:space="preserve"> PAGEREF _Toc181354378 \h </w:instrText>
             </w:r>
             <w:r>
               <w:rPr>
@@ -406,7 +406,7 @@
               <w:szCs w:val="24"/>
             </w:rPr>
           </w:pPr>
-          <w:hyperlink w:anchor="_Toc180760785" w:history="1">
+          <w:hyperlink w:anchor="_Toc181354379" w:history="1">
             <w:r>
               <w:rPr>
                 <w:rStyle w:val="Hyperlink"/>
@@ -433,7 +433,7 @@
                 <w:noProof/>
                 <w:webHidden/>
               </w:rPr>
-              <w:instrText xml:space="preserve"> PAGEREF _Toc180760785 \h </w:instrText>
+              <w:instrText xml:space="preserve"> PAGEREF _Toc181354379 \h </w:instrText>
             </w:r>
             <w:r>
               <w:rPr>
@@ -474,7 +474,7 @@
               <w:szCs w:val="24"/>
             </w:rPr>
           </w:pPr>
-          <w:hyperlink w:anchor="_Toc180760786" w:history="1">
+          <w:hyperlink w:anchor="_Toc181354380" w:history="1">
             <w:r>
               <w:rPr>
                 <w:rStyle w:val="Hyperlink"/>
@@ -501,7 +501,7 @@
                 <w:noProof/>
                 <w:webHidden/>
               </w:rPr>
-              <w:instrText xml:space="preserve"> PAGEREF _Toc180760786 \h </w:instrText>
+              <w:instrText xml:space="preserve"> PAGEREF _Toc181354380 \h </w:instrText>
             </w:r>
             <w:r>
               <w:rPr>
@@ -542,7 +542,7 @@
               <w:szCs w:val="24"/>
             </w:rPr>
           </w:pPr>
-          <w:hyperlink w:anchor="_Toc180760787" w:history="1">
+          <w:hyperlink w:anchor="_Toc181354381" w:history="1">
             <w:r>
               <w:rPr>
                 <w:rStyle w:val="Hyperlink"/>
@@ -569,7 +569,7 @@
                 <w:noProof/>
                 <w:webHidden/>
               </w:rPr>
-              <w:instrText xml:space="preserve"> PAGEREF _Toc180760787 \h </w:instrText>
+              <w:instrText xml:space="preserve"> PAGEREF _Toc181354381 \h </w:instrText>
             </w:r>
             <w:r>
               <w:rPr>
@@ -610,7 +610,7 @@
               <w:szCs w:val="24"/>
             </w:rPr>
           </w:pPr>
-          <w:hyperlink w:anchor="_Toc180760788" w:history="1">
+          <w:hyperlink w:anchor="_Toc181354382" w:history="1">
             <w:r>
               <w:rPr>
                 <w:rStyle w:val="Hyperlink"/>
@@ -637,7 +637,7 @@
                 <w:noProof/>
                 <w:webHidden/>
               </w:rPr>
-              <w:instrText xml:space="preserve"> PAGEREF _Toc180760788 \h </w:instrText>
+              <w:instrText xml:space="preserve"> PAGEREF _Toc181354382 \h </w:instrText>
             </w:r>
             <w:r>
               <w:rPr>
@@ -678,7 +678,7 @@
               <w:szCs w:val="24"/>
             </w:rPr>
           </w:pPr>
-          <w:hyperlink w:anchor="_Toc180760789" w:history="1">
+          <w:hyperlink w:anchor="_Toc181354383" w:history="1">
             <w:r>
               <w:rPr>
                 <w:rStyle w:val="Hyperlink"/>
@@ -705,7 +705,7 @@
                 <w:noProof/>
                 <w:webHidden/>
               </w:rPr>
-              <w:instrText xml:space="preserve"> PAGEREF _Toc180760789 \h </w:instrText>
+              <w:instrText xml:space="preserve"> PAGEREF _Toc181354383 \h </w:instrText>
             </w:r>
             <w:r>
               <w:rPr>
@@ -753,7 +753,7 @@
       <w:pPr>
         <w:pStyle w:val="Heading1"/>
       </w:pPr>
-      <w:bookmarkStart w:id="0" w:name="_Toc180760780"/>
+      <w:bookmarkStart w:id="0" w:name="_Toc181354374"/>
       <w:r>
         <w:t>Change properties of baseplate and spawn point</w:t>
       </w:r>
@@ -789,11 +789,14 @@
           <w:rPr>
             <w:rStyle w:val="Hyperlink"/>
           </w:rPr>
-          <w:t>http://www.roblox.com/asset/?id=648440980</w:t>
+          <w:t>https://create.roblox.com/store/asset/36403586/Grass-Texture</w:t>
         </w:r>
       </w:hyperlink>
       <w:r>
-        <w:t xml:space="preserve"> , Transparency to 0.4</w:t>
+        <w:t xml:space="preserve"> </w:t>
+      </w:r>
+      <w:r>
+        <w:t>, Transparency to 0.4</w:t>
       </w:r>
       <w:r>
         <w:t>, studspertileu and studspertilev to 8.</w:t>
@@ -869,7 +872,7 @@
       <w:pPr>
         <w:pStyle w:val="Heading1"/>
       </w:pPr>
-      <w:bookmarkStart w:id="1" w:name="_Toc180760781"/>
+      <w:bookmarkStart w:id="1" w:name="_Toc181354375"/>
       <w:r>
         <w:t xml:space="preserve">Create </w:t>
       </w:r>
@@ -891,15 +894,7 @@
         <w:jc w:val="both"/>
       </w:pPr>
       <w:r>
-        <w:t xml:space="preserve">Create a folder called ‘Spawns’ in </w:t>
-      </w:r>
-      <w:proofErr w:type="gramStart"/>
-      <w:r>
-        <w:t>workspace</w:t>
-      </w:r>
-      <w:proofErr w:type="gramEnd"/>
-      <w:r>
-        <w:t>.</w:t>
+        <w:t>Create a folder called ‘Spawns’ in workspace.</w:t>
       </w:r>
     </w:p>
     <w:p>
@@ -1306,7 +1301,7 @@
       <w:pPr>
         <w:pStyle w:val="Heading1"/>
       </w:pPr>
-      <w:bookmarkStart w:id="2" w:name="_Toc180760782"/>
+      <w:bookmarkStart w:id="2" w:name="_Toc181354376"/>
       <w:r>
         <w:lastRenderedPageBreak/>
         <w:t>Create standing zombie with ‘wave information’</w:t>
@@ -1471,7 +1466,7 @@
       <w:pPr>
         <w:pStyle w:val="Heading1"/>
       </w:pPr>
-      <w:bookmarkStart w:id="3" w:name="_Toc180760783"/>
+      <w:bookmarkStart w:id="3" w:name="_Toc181354377"/>
       <w:r>
         <w:t>Make the Wand tool</w:t>
       </w:r>
@@ -1986,15 +1981,7 @@
         <w:t xml:space="preserve"> this code is ‘firing’ or ‘executing’ remote even ShootRe, when we equip o</w:t>
       </w:r>
       <w:r>
-        <w:t xml:space="preserve">urselves with </w:t>
-      </w:r>
-      <w:proofErr w:type="gramStart"/>
-      <w:r>
-        <w:t>wand</w:t>
-      </w:r>
-      <w:proofErr w:type="gramEnd"/>
-      <w:r>
-        <w:t xml:space="preserve">. When equipped we are calling </w:t>
+        <w:t xml:space="preserve">urselves with wand. When equipped we are calling </w:t>
       </w:r>
       <w:proofErr w:type="gramStart"/>
       <w:r>
@@ -2296,7 +2283,7 @@
       <w:pPr>
         <w:pStyle w:val="Heading1"/>
       </w:pPr>
-      <w:bookmarkStart w:id="4" w:name="_Toc180760784"/>
+      <w:bookmarkStart w:id="4" w:name="_Toc181354378"/>
       <w:r>
         <w:t>Make the fireball</w:t>
       </w:r>
@@ -2582,15 +2569,7 @@
         <w:jc w:val="both"/>
       </w:pPr>
       <w:r>
-        <w:t xml:space="preserve">For that add </w:t>
-      </w:r>
-      <w:proofErr w:type="gramStart"/>
-      <w:r>
-        <w:t>below code</w:t>
-      </w:r>
-      <w:proofErr w:type="gramEnd"/>
-      <w:r>
-        <w:t xml:space="preserve"> </w:t>
+        <w:t xml:space="preserve">For that add below code </w:t>
       </w:r>
       <w:r>
         <w:rPr>
@@ -2801,15 +2780,7 @@
       </w:r>
       <w:proofErr w:type="gramEnd"/>
       <w:r>
-        <w:t xml:space="preserve"> as it should spend 10 seconds in </w:t>
-      </w:r>
-      <w:proofErr w:type="gramStart"/>
-      <w:r>
-        <w:t>game</w:t>
-      </w:r>
-      <w:proofErr w:type="gramEnd"/>
-      <w:r>
-        <w:t xml:space="preserve"> and then should be automatically destroyed.</w:t>
+        <w:t xml:space="preserve"> as it should spend 10 seconds in game and then should be automatically destroyed.</w:t>
       </w:r>
     </w:p>
     <w:p>
@@ -3040,7 +3011,7 @@
       <w:pPr>
         <w:pStyle w:val="Heading1"/>
       </w:pPr>
-      <w:bookmarkStart w:id="5" w:name="_Toc180760785"/>
+      <w:bookmarkStart w:id="5" w:name="_Toc181354379"/>
       <w:r>
         <w:t>Teleport to next level</w:t>
       </w:r>
@@ -3643,7 +3614,7 @@
       <w:pPr>
         <w:pStyle w:val="Heading1"/>
       </w:pPr>
-      <w:bookmarkStart w:id="6" w:name="_Toc180760786"/>
+      <w:bookmarkStart w:id="6" w:name="_Toc181354380"/>
       <w:r>
         <w:t>Spider attack</w:t>
       </w:r>
@@ -4875,10 +4846,7 @@
         <w:jc w:val="both"/>
       </w:pPr>
       <w:r>
-        <w:t xml:space="preserve">Basically extra code added is - </w:t>
-      </w:r>
-      <w:r>
-        <w:t xml:space="preserve">local hum2 = </w:t>
+        <w:t xml:space="preserve">Basically extra code added is - local hum2 = </w:t>
       </w:r>
       <w:proofErr w:type="spellStart"/>
       <w:proofErr w:type="gramStart"/>
@@ -4891,13 +4859,7 @@
       </w:r>
       <w:proofErr w:type="spellEnd"/>
       <w:r>
-        <w:t>("Torso")</w:t>
-      </w:r>
-      <w:r>
-        <w:t xml:space="preserve"> and </w:t>
-      </w:r>
-      <w:r>
-        <w:t xml:space="preserve">if </w:t>
+        <w:t xml:space="preserve">("Torso") and if </w:t>
       </w:r>
       <w:proofErr w:type="spellStart"/>
       <w:r>
@@ -4913,10 +4875,7 @@
       </w:r>
       <w:proofErr w:type="spellEnd"/>
       <w:r>
-        <w:t>") ~= nil then</w:t>
-      </w:r>
-      <w:r>
-        <w:t xml:space="preserve"> and else part </w:t>
+        <w:t xml:space="preserve">") ~= nil then and else part </w:t>
       </w:r>
       <w:proofErr w:type="spellStart"/>
       <w:r>
@@ -4928,10 +4887,7 @@
       </w:r>
       <w:proofErr w:type="spellStart"/>
       <w:r>
-        <w:t>target.Parent.Torso.CFram</w:t>
-      </w:r>
-      <w:r>
-        <w:t>e</w:t>
+        <w:t>target.Parent.Torso.CFrame</w:t>
       </w:r>
       <w:proofErr w:type="spellEnd"/>
     </w:p>
@@ -5138,7 +5094,7 @@
       <w:pPr>
         <w:pStyle w:val="Heading1"/>
       </w:pPr>
-      <w:bookmarkStart w:id="7" w:name="_Toc180760787"/>
+      <w:bookmarkStart w:id="7" w:name="_Toc181354381"/>
       <w:r>
         <w:lastRenderedPageBreak/>
         <w:t>Spawning spider from spawn point</w:t>
@@ -5555,7 +5511,7 @@
       <w:pPr>
         <w:pStyle w:val="Heading1"/>
       </w:pPr>
-      <w:bookmarkStart w:id="8" w:name="_Toc180760788"/>
+      <w:bookmarkStart w:id="8" w:name="_Toc181354382"/>
       <w:r>
         <w:t>Getting points and winning</w:t>
       </w:r>
@@ -5791,6 +5747,9 @@
         <w:jc w:val="both"/>
       </w:pPr>
       <w:r>
+        <w:rPr>
+          <w:noProof/>
+        </w:rPr>
         <w:drawing>
           <wp:inline distT="0" distB="0" distL="0" distR="0" wp14:anchorId="01935217" wp14:editId="2F61BC52">
             <wp:extent cx="5943600" cy="2847340"/>
@@ -6408,7 +6367,7 @@
       <w:pPr>
         <w:pStyle w:val="Heading1"/>
       </w:pPr>
-      <w:bookmarkStart w:id="9" w:name="_Toc180760789"/>
+      <w:bookmarkStart w:id="9" w:name="_Toc181354383"/>
       <w:r>
         <w:t>Decorating both stages (optional)</w:t>
       </w:r>
@@ -6555,6 +6514,9 @@
         <w:jc w:val="both"/>
       </w:pPr>
       <w:r>
+        <w:rPr>
+          <w:noProof/>
+        </w:rPr>
         <w:drawing>
           <wp:inline distT="0" distB="0" distL="0" distR="0" wp14:anchorId="523B604C" wp14:editId="2ABED32F">
             <wp:extent cx="5943600" cy="2795905"/>
@@ -6608,6 +6570,9 @@
         <w:jc w:val="both"/>
       </w:pPr>
       <w:r>
+        <w:rPr>
+          <w:noProof/>
+        </w:rPr>
         <w:lastRenderedPageBreak/>
         <w:drawing>
           <wp:inline distT="0" distB="0" distL="0" distR="0" wp14:anchorId="04BED9B4" wp14:editId="3D5F0E13">
@@ -6662,6 +6627,9 @@
         <w:jc w:val="both"/>
       </w:pPr>
       <w:r>
+        <w:rPr>
+          <w:noProof/>
+        </w:rPr>
         <w:drawing>
           <wp:inline distT="0" distB="0" distL="0" distR="0" wp14:anchorId="0FFA1230" wp14:editId="2CC132CF">
             <wp:extent cx="5943600" cy="2768600"/>
@@ -8584,6 +8552,7 @@
   <w:style w:type="character" w:default="1" w:styleId="DefaultParagraphFont">
     <w:name w:val="Default Paragraph Font"/>
     <w:uiPriority w:val="1"/>
+    <w:semiHidden/>
     <w:unhideWhenUsed/>
   </w:style>
   <w:style w:type="table" w:default="1" w:styleId="TableNormal">

</xml_diff>